<commit_message>
add role keyword and export PDF
</commit_message>
<xml_diff>
--- a/docs/homework/HW13.docx
+++ b/docs/homework/HW13.docx
@@ -603,6 +603,14 @@
           <w:lang w:val="en-DE"/>
         </w:rPr>
       </w:pPr>
+    </w:p>
+    <w:p>
+      <w:pPr>
+        <w:pStyle w:val="BodyText"/>
+        <w:rPr>
+          <w:lang w:val="en-DE"/>
+        </w:rPr>
+      </w:pPr>
       <w:r>
         <w:rPr>
           <w:lang w:val="en-DE"/>
@@ -763,6 +771,16 @@
         </w:rPr>
         <w:t xml:space="preserve">. </w:t>
       </w:r>
+    </w:p>
+    <w:p>
+      <w:pPr>
+        <w:pStyle w:val="BodyText"/>
+        <w:rPr>
+          <w:lang w:val="en-DE"/>
+        </w:rPr>
+      </w:pPr>
+      <w:bookmarkStart w:id="0" w:name="_GoBack"/>
+      <w:bookmarkEnd w:id="0"/>
     </w:p>
     <w:p>
       <w:pPr>
@@ -939,7 +957,27 @@
         <w:rPr>
           <w:lang w:val="en-DE"/>
         </w:rPr>
-        <w:t xml:space="preserve"> (Client) </w:t>
+        <w:t xml:space="preserve"> (</w:t>
+      </w:r>
+      <w:r>
+        <w:rPr>
+          <w:b/>
+          <w:bCs/>
+          <w:lang w:val="en-DE"/>
+        </w:rPr>
+        <w:t>role</w:t>
+      </w:r>
+      <w:r>
+        <w:rPr>
+          <w:lang w:val="en-DE"/>
+        </w:rPr>
+        <w:t xml:space="preserve"> </w:t>
+      </w:r>
+      <w:r>
+        <w:rPr>
+          <w:lang w:val="en-DE"/>
+        </w:rPr>
+        <w:t xml:space="preserve">Client) </w:t>
       </w:r>
       <w:proofErr w:type="spellStart"/>
       <w:r>
@@ -953,7 +991,27 @@
         <w:rPr>
           <w:lang w:val="en-DE"/>
         </w:rPr>
-        <w:t xml:space="preserve"> Print (Service)</w:t>
+        <w:t xml:space="preserve"> Print (</w:t>
+      </w:r>
+      <w:r>
+        <w:rPr>
+          <w:b/>
+          <w:bCs/>
+          <w:lang w:val="en-DE"/>
+        </w:rPr>
+        <w:t>role</w:t>
+      </w:r>
+      <w:r>
+        <w:rPr>
+          <w:lang w:val="en-DE"/>
+        </w:rPr>
+        <w:t xml:space="preserve"> </w:t>
+      </w:r>
+      <w:r>
+        <w:rPr>
+          <w:lang w:val="en-DE"/>
+        </w:rPr>
+        <w:t>Service)</w:t>
       </w:r>
     </w:p>
     <w:p>
@@ -1174,8 +1232,27 @@
         <w:rPr>
           <w:lang w:val="en-DE"/>
         </w:rPr>
-        <w:lastRenderedPageBreak/>
-        <w:t xml:space="preserve">Print (Base object) </w:t>
+        <w:t>Print (</w:t>
+      </w:r>
+      <w:r>
+        <w:rPr>
+          <w:b/>
+          <w:bCs/>
+          <w:lang w:val="en-DE"/>
+        </w:rPr>
+        <w:t>role</w:t>
+      </w:r>
+      <w:r>
+        <w:rPr>
+          <w:lang w:val="en-DE"/>
+        </w:rPr>
+        <w:t xml:space="preserve"> </w:t>
+      </w:r>
+      <w:r>
+        <w:rPr>
+          <w:lang w:val="en-DE"/>
+        </w:rPr>
+        <w:t xml:space="preserve">Base object) </w:t>
       </w:r>
       <w:proofErr w:type="spellStart"/>
       <w:r>
@@ -1231,7 +1308,27 @@
         <w:rPr>
           <w:lang w:val="en-DE"/>
         </w:rPr>
-        <w:t xml:space="preserve"> (Type object)</w:t>
+        <w:t xml:space="preserve"> (</w:t>
+      </w:r>
+      <w:r>
+        <w:rPr>
+          <w:b/>
+          <w:bCs/>
+          <w:lang w:val="en-DE"/>
+        </w:rPr>
+        <w:t>role</w:t>
+      </w:r>
+      <w:r>
+        <w:rPr>
+          <w:lang w:val="en-DE"/>
+        </w:rPr>
+        <w:t xml:space="preserve"> </w:t>
+      </w:r>
+      <w:r>
+        <w:rPr>
+          <w:lang w:val="en-DE"/>
+        </w:rPr>
+        <w:t>Type object)</w:t>
       </w:r>
     </w:p>
     <w:p>
@@ -1421,6 +1518,20 @@
       </w:r>
       <w:r>
         <w:rPr>
+          <w:b/>
+          <w:bCs/>
+          <w:lang w:val="en-DE"/>
+        </w:rPr>
+        <w:t>role</w:t>
+      </w:r>
+      <w:r>
+        <w:rPr>
+          <w:lang w:val="en-DE"/>
+        </w:rPr>
+        <w:t xml:space="preserve"> </w:t>
+      </w:r>
+      <w:r>
+        <w:rPr>
           <w:lang w:val="en-DE"/>
         </w:rPr>
         <w:t>M</w:t>
@@ -1447,6 +1558,20 @@
       </w:r>
       <w:r>
         <w:rPr>
+          <w:b/>
+          <w:bCs/>
+          <w:lang w:val="en-DE"/>
+        </w:rPr>
+        <w:t>role</w:t>
+      </w:r>
+      <w:r>
+        <w:rPr>
+          <w:lang w:val="en-DE"/>
+        </w:rPr>
+        <w:t xml:space="preserve"> </w:t>
+      </w:r>
+      <w:r>
+        <w:rPr>
           <w:lang w:val="en-DE"/>
         </w:rPr>
         <w:t>E</w:t>
@@ -1482,6 +1607,20 @@
           <w:lang w:val="en-DE"/>
         </w:rPr>
         <w:t>(</w:t>
+      </w:r>
+      <w:r>
+        <w:rPr>
+          <w:b/>
+          <w:bCs/>
+          <w:lang w:val="en-DE"/>
+        </w:rPr>
+        <w:t>role</w:t>
+      </w:r>
+      <w:r>
+        <w:rPr>
+          <w:lang w:val="en-DE"/>
+        </w:rPr>
+        <w:t xml:space="preserve"> </w:t>
       </w:r>
       <w:r>
         <w:rPr>
@@ -1520,8 +1659,6 @@
       <w:pPr>
         <w:pStyle w:val="BodyText"/>
       </w:pPr>
-      <w:bookmarkStart w:id="0" w:name="_GoBack"/>
-      <w:bookmarkEnd w:id="0"/>
     </w:p>
     <w:sectPr>
       <w:pgSz w:w="11906" w:h="16838"/>
@@ -3773,7 +3910,7 @@
 </file>
 
 <file path=customXml/itemProps1.xml><?xml version="1.0" encoding="utf-8"?>
-<ds:datastoreItem xmlns:ds="http://schemas.openxmlformats.org/officeDocument/2006/customXml" ds:itemID="{15B1D971-A2AC-4161-A6F5-E9FB6061B815}">
+<ds:datastoreItem xmlns:ds="http://schemas.openxmlformats.org/officeDocument/2006/customXml" ds:itemID="{616833FB-16FF-4053-B769-A72C49422BD3}">
   <ds:schemaRefs>
     <ds:schemaRef ds:uri="http://schemas.openxmlformats.org/officeDocument/2006/bibliography"/>
   </ds:schemaRefs>

</xml_diff>